<commit_message>
Worked on the UI
added a score thing with "medieval" font and health and a health bar,
added a basic script for score that will update score each frame.
</commit_message>
<xml_diff>
--- a/TaskList.docx
+++ b/TaskList.docx
@@ -26,12 +26,59 @@
           <w:szCs w:val="24"/>
         </w:rPr>
       </w:pPr>
-      <w:r>
-        <w:rPr>
-          <w:sz w:val="24"/>
-          <w:szCs w:val="24"/>
-        </w:rPr>
-        <w:t>Level – Ground/Platforms/Background</w:t>
+      <w:proofErr w:type="gramStart"/>
+      <w:r>
+        <w:rPr>
+          <w:sz w:val="24"/>
+          <w:szCs w:val="24"/>
+        </w:rPr>
+        <w:t xml:space="preserve">Level – </w:t>
+      </w:r>
+      <w:r>
+        <w:rPr>
+          <w:b/>
+          <w:sz w:val="24"/>
+          <w:szCs w:val="24"/>
+        </w:rPr>
+        <w:t>Ground/Platforms</w:t>
+      </w:r>
+      <w:r>
+        <w:rPr>
+          <w:sz w:val="24"/>
+          <w:szCs w:val="24"/>
+        </w:rPr>
+        <w:t xml:space="preserve"> </w:t>
+      </w:r>
+      <w:r>
+        <w:rPr>
+          <w:b/>
+          <w:sz w:val="24"/>
+          <w:szCs w:val="24"/>
+        </w:rPr>
+        <w:t>– DONE</w:t>
+      </w:r>
+      <w:r>
+        <w:rPr>
+          <w:b/>
+          <w:sz w:val="24"/>
+          <w:szCs w:val="24"/>
+        </w:rPr>
+        <w:t xml:space="preserve"> </w:t>
+      </w:r>
+      <w:r>
+        <w:rPr>
+          <w:b/>
+          <w:sz w:val="24"/>
+          <w:szCs w:val="24"/>
+        </w:rPr>
+        <w:t>/</w:t>
+      </w:r>
+      <w:r>
+        <w:rPr>
+          <w:sz w:val="24"/>
+          <w:szCs w:val="24"/>
+        </w:rPr>
+        <w:t>Background</w:t>
       </w:r>
       <w:r>
         <w:rPr>
@@ -96,6 +143,7 @@
         </w:rPr>
         <w:t xml:space="preserve"> and frog death spawn?)</w:t>
       </w:r>
+      <w:proofErr w:type="gramEnd"/>
       <w:r>
         <w:rPr>
           <w:sz w:val="24"/>
@@ -149,18 +197,17 @@
           <w:sz w:val="24"/>
           <w:szCs w:val="24"/>
         </w:rPr>
-        <w:t xml:space="preserve">Draw </w:t>
-      </w:r>
-      <w:proofErr w:type="spellStart"/>
+        <w:t xml:space="preserve">Main </w:t>
+      </w:r>
       <w:proofErr w:type="gramStart"/>
       <w:r>
         <w:rPr>
           <w:sz w:val="24"/>
           <w:szCs w:val="24"/>
         </w:rPr>
-        <w:t>mrs</w:t>
-      </w:r>
-      <w:proofErr w:type="spellEnd"/>
+        <w:t>menu ?</w:t>
+      </w:r>
+      <w:proofErr w:type="gramEnd"/>
       <w:r>
         <w:rPr>
           <w:sz w:val="24"/>
@@ -168,37 +215,52 @@
         </w:rPr>
         <w:t xml:space="preserve"> </w:t>
       </w:r>
-      <w:proofErr w:type="spellStart"/>
-      <w:r>
-        <w:rPr>
-          <w:sz w:val="24"/>
-          <w:szCs w:val="24"/>
-        </w:rPr>
-        <w:t>hayes</w:t>
-      </w:r>
-      <w:proofErr w:type="spellEnd"/>
+      <w:proofErr w:type="gramStart"/>
+      <w:r>
+        <w:rPr>
+          <w:sz w:val="24"/>
+          <w:szCs w:val="24"/>
+        </w:rPr>
+        <w:t>consists</w:t>
+      </w:r>
       <w:proofErr w:type="gramEnd"/>
       <w:r>
         <w:rPr>
           <w:sz w:val="24"/>
           <w:szCs w:val="24"/>
         </w:rPr>
-        <w:t xml:space="preserve"> naked</w:t>
-      </w:r>
-      <w:bookmarkStart w:id="0" w:name="_GoBack"/>
-      <w:bookmarkEnd w:id="0"/>
+        <w:t xml:space="preserve"> of start button and options button for sound.</w:t>
+      </w:r>
     </w:p>
     <w:p>
       <w:pPr>
         <w:rPr>
-          <w:sz w:val="24"/>
-          <w:szCs w:val="24"/>
+          <w:b/>
+          <w:sz w:val="32"/>
+          <w:szCs w:val="32"/>
         </w:rPr>
       </w:pPr>
+      <w:r>
+        <w:rPr>
+          <w:b/>
+          <w:sz w:val="32"/>
+          <w:szCs w:val="32"/>
+        </w:rPr>
+        <w:t>Programming</w:t>
+      </w:r>
+      <w:r>
+        <w:rPr>
+          <w:b/>
+          <w:sz w:val="32"/>
+          <w:szCs w:val="32"/>
+        </w:rPr>
+        <w:t>/Unity</w:t>
+      </w:r>
     </w:p>
     <w:p>
       <w:pPr>
         <w:rPr>
+          <w:b/>
           <w:sz w:val="24"/>
           <w:szCs w:val="24"/>
         </w:rPr>
@@ -208,7 +270,82 @@
           <w:sz w:val="24"/>
           <w:szCs w:val="24"/>
         </w:rPr>
-        <w:t xml:space="preserve">Main </w:t>
+        <w:t>Pawn &amp; Frog AI</w:t>
+      </w:r>
+      <w:r>
+        <w:rPr>
+          <w:sz w:val="24"/>
+          <w:szCs w:val="24"/>
+        </w:rPr>
+        <w:t xml:space="preserve"> – move to nearest pawn/frog &amp; fight, if no pawns, frogs move to bishop?</w:t>
+      </w:r>
+      <w:r>
+        <w:rPr>
+          <w:sz w:val="24"/>
+          <w:szCs w:val="24"/>
+        </w:rPr>
+        <w:br/>
+      </w:r>
+      <w:proofErr w:type="spellStart"/>
+      <w:r>
+        <w:rPr>
+          <w:sz w:val="24"/>
+          <w:szCs w:val="24"/>
+        </w:rPr>
+        <w:t>Pawn&amp;Frog</w:t>
+      </w:r>
+      <w:proofErr w:type="spellEnd"/>
+      <w:r>
+        <w:rPr>
+          <w:sz w:val="24"/>
+          <w:szCs w:val="24"/>
+        </w:rPr>
+        <w:t xml:space="preserve"> health &amp; damage</w:t>
+      </w:r>
+      <w:r>
+        <w:rPr>
+          <w:sz w:val="24"/>
+          <w:szCs w:val="24"/>
+        </w:rPr>
+        <w:br/>
+      </w:r>
+      <w:r>
+        <w:rPr>
+          <w:b/>
+          <w:sz w:val="24"/>
+          <w:szCs w:val="24"/>
+        </w:rPr>
+        <w:t>scoreboard – score increasing depending on...</w:t>
+      </w:r>
+      <w:r>
+        <w:rPr>
+          <w:sz w:val="24"/>
+          <w:szCs w:val="24"/>
+        </w:rPr>
+        <w:t>.</w:t>
+      </w:r>
+      <w:r>
+        <w:rPr>
+          <w:sz w:val="24"/>
+          <w:szCs w:val="24"/>
+        </w:rPr>
+        <w:t xml:space="preserve">  </w:t>
+      </w:r>
+      <w:r>
+        <w:rPr>
+          <w:b/>
+          <w:sz w:val="24"/>
+          <w:szCs w:val="24"/>
+        </w:rPr>
+        <w:t xml:space="preserve">– DONE </w:t>
+      </w:r>
+      <w:r>
+        <w:rPr>
+          <w:sz w:val="24"/>
+          <w:szCs w:val="24"/>
+        </w:rPr>
+        <w:br/>
+        <w:t xml:space="preserve">Frog Death – become </w:t>
       </w:r>
       <w:proofErr w:type="gramStart"/>
       <w:r>
@@ -216,7 +353,7 @@
           <w:sz w:val="24"/>
           <w:szCs w:val="24"/>
         </w:rPr>
-        <w:t>menu ?</w:t>
+        <w:t>spawn</w:t>
       </w:r>
       <w:proofErr w:type="gramEnd"/>
       <w:r>
@@ -224,204 +361,158 @@
           <w:sz w:val="24"/>
           <w:szCs w:val="24"/>
         </w:rPr>
-        <w:t xml:space="preserve"> </w:t>
+        <w:t xml:space="preserve">, wait certain time, </w:t>
+      </w:r>
+      <w:proofErr w:type="spellStart"/>
+      <w:r>
+        <w:rPr>
+          <w:sz w:val="24"/>
+          <w:szCs w:val="24"/>
+        </w:rPr>
+        <w:t>respawn</w:t>
+      </w:r>
+      <w:proofErr w:type="spellEnd"/>
+      <w:r>
+        <w:rPr>
+          <w:sz w:val="24"/>
+          <w:szCs w:val="24"/>
+        </w:rPr>
+        <w:t xml:space="preserve"> as frog.</w:t>
+      </w:r>
+      <w:r>
+        <w:rPr>
+          <w:sz w:val="24"/>
+          <w:szCs w:val="24"/>
+        </w:rPr>
+        <w:tab/>
+      </w:r>
+      <w:r>
+        <w:rPr>
+          <w:sz w:val="24"/>
+          <w:szCs w:val="24"/>
+        </w:rPr>
+        <w:br/>
+      </w:r>
+      <w:r>
+        <w:rPr>
+          <w:b/>
+          <w:sz w:val="24"/>
+          <w:szCs w:val="24"/>
+        </w:rPr>
+        <w:t>Resurrecting pawns – making the loading bar increase</w:t>
+      </w:r>
+      <w:r>
+        <w:rPr>
+          <w:b/>
+          <w:sz w:val="24"/>
+          <w:szCs w:val="24"/>
+        </w:rPr>
+        <w:t xml:space="preserve"> – DONE </w:t>
+      </w:r>
+      <w:r>
+        <w:rPr>
+          <w:b/>
+          <w:sz w:val="24"/>
+          <w:szCs w:val="24"/>
+        </w:rPr>
+        <w:br/>
       </w:r>
       <w:proofErr w:type="gramStart"/>
       <w:r>
         <w:rPr>
-          <w:sz w:val="24"/>
-          <w:szCs w:val="24"/>
-        </w:rPr>
-        <w:t>consists</w:t>
+          <w:b/>
+          <w:sz w:val="24"/>
+          <w:szCs w:val="24"/>
+        </w:rPr>
+        <w:t>Moving</w:t>
       </w:r>
       <w:proofErr w:type="gramEnd"/>
       <w:r>
         <w:rPr>
-          <w:sz w:val="24"/>
-          <w:szCs w:val="24"/>
-        </w:rPr>
-        <w:t xml:space="preserve"> of start button and options button for sound.</w:t>
+          <w:b/>
+          <w:sz w:val="24"/>
+          <w:szCs w:val="24"/>
+        </w:rPr>
+        <w:t xml:space="preserve"> the pawns around by picking them up – DONE </w:t>
+      </w:r>
+      <w:r>
+        <w:rPr>
+          <w:sz w:val="24"/>
+          <w:szCs w:val="24"/>
+        </w:rPr>
+        <w:br/>
+        <w:t xml:space="preserve">bishop health </w:t>
+      </w:r>
+      <w:r>
+        <w:rPr>
+          <w:sz w:val="24"/>
+          <w:szCs w:val="24"/>
+        </w:rPr>
+        <w:br/>
+        <w:t>knight spell – summoning, movement destroying frogs etc.</w:t>
+      </w:r>
+      <w:r>
+        <w:rPr>
+          <w:sz w:val="24"/>
+          <w:szCs w:val="24"/>
+        </w:rPr>
+        <w:br/>
+        <w:t>UI</w:t>
+      </w:r>
+      <w:r>
+        <w:rPr>
+          <w:sz w:val="24"/>
+          <w:szCs w:val="24"/>
+        </w:rPr>
+        <w:br/>
+      </w:r>
+      <w:proofErr w:type="spellStart"/>
+      <w:r>
+        <w:rPr>
+          <w:sz w:val="24"/>
+          <w:szCs w:val="24"/>
+        </w:rPr>
+        <w:t>JoanOfArc</w:t>
+      </w:r>
+      <w:proofErr w:type="spellEnd"/>
+      <w:r>
+        <w:rPr>
+          <w:sz w:val="24"/>
+          <w:szCs w:val="24"/>
+        </w:rPr>
+        <w:t xml:space="preserve"> – spawns after certain time, her damage, health &amp; AI</w:t>
       </w:r>
     </w:p>
     <w:p>
       <w:pPr>
         <w:rPr>
-          <w:b/>
-          <w:sz w:val="32"/>
-          <w:szCs w:val="32"/>
+          <w:sz w:val="24"/>
+          <w:szCs w:val="24"/>
         </w:rPr>
       </w:pPr>
       <w:r>
         <w:rPr>
-          <w:b/>
-          <w:sz w:val="32"/>
-          <w:szCs w:val="32"/>
-        </w:rPr>
-        <w:t>Programming</w:t>
-      </w:r>
-      <w:r>
-        <w:rPr>
-          <w:b/>
-          <w:sz w:val="32"/>
-          <w:szCs w:val="32"/>
-        </w:rPr>
-        <w:t>/Unity</w:t>
+          <w:sz w:val="24"/>
+          <w:szCs w:val="24"/>
+        </w:rPr>
+        <w:t>Main menu functioning – start &amp; options to control sound.</w:t>
       </w:r>
     </w:p>
     <w:p>
       <w:pPr>
         <w:rPr>
-          <w:sz w:val="24"/>
-          <w:szCs w:val="24"/>
+          <w:b/>
+          <w:sz w:val="32"/>
+          <w:szCs w:val="32"/>
         </w:rPr>
       </w:pPr>
       <w:r>
         <w:rPr>
-          <w:sz w:val="24"/>
-          <w:szCs w:val="24"/>
-        </w:rPr>
-        <w:t>Pawn &amp; Frog AI</w:t>
-      </w:r>
-      <w:r>
-        <w:rPr>
-          <w:sz w:val="24"/>
-          <w:szCs w:val="24"/>
-        </w:rPr>
-        <w:t xml:space="preserve"> – move to nearest pawn/frog &amp; fight, if no pawns, frogs move to bishop?</w:t>
-      </w:r>
-      <w:r>
-        <w:rPr>
-          <w:sz w:val="24"/>
-          <w:szCs w:val="24"/>
-        </w:rPr>
-        <w:br/>
-      </w:r>
-      <w:proofErr w:type="spellStart"/>
-      <w:r>
-        <w:rPr>
-          <w:sz w:val="24"/>
-          <w:szCs w:val="24"/>
-        </w:rPr>
-        <w:t>Pawn&amp;Frog</w:t>
-      </w:r>
-      <w:proofErr w:type="spellEnd"/>
-      <w:r>
-        <w:rPr>
-          <w:sz w:val="24"/>
-          <w:szCs w:val="24"/>
-        </w:rPr>
-        <w:t xml:space="preserve"> health &amp; damage</w:t>
-      </w:r>
-      <w:r>
-        <w:rPr>
-          <w:sz w:val="24"/>
-          <w:szCs w:val="24"/>
-        </w:rPr>
-        <w:br/>
-        <w:t>scoreboard – score increasing depending on....</w:t>
-      </w:r>
-      <w:r>
-        <w:rPr>
-          <w:sz w:val="24"/>
-          <w:szCs w:val="24"/>
-        </w:rPr>
-        <w:br/>
-        <w:t xml:space="preserve">Frog Death – become spawn, wait certain time, </w:t>
-      </w:r>
-      <w:proofErr w:type="spellStart"/>
-      <w:r>
-        <w:rPr>
-          <w:sz w:val="24"/>
-          <w:szCs w:val="24"/>
-        </w:rPr>
-        <w:t>respawn</w:t>
-      </w:r>
-      <w:proofErr w:type="spellEnd"/>
-      <w:r>
-        <w:rPr>
-          <w:sz w:val="24"/>
-          <w:szCs w:val="24"/>
-        </w:rPr>
-        <w:t xml:space="preserve"> as frog.</w:t>
-      </w:r>
-      <w:r>
-        <w:rPr>
-          <w:sz w:val="24"/>
-          <w:szCs w:val="24"/>
-        </w:rPr>
-        <w:tab/>
-      </w:r>
-      <w:r>
-        <w:rPr>
-          <w:sz w:val="24"/>
-          <w:szCs w:val="24"/>
-        </w:rPr>
-        <w:br/>
-      </w:r>
-      <w:proofErr w:type="gramStart"/>
-      <w:r>
-        <w:rPr>
-          <w:b/>
-          <w:sz w:val="24"/>
-          <w:szCs w:val="24"/>
-        </w:rPr>
-        <w:t>Resurrecting pawns – making the loading bar increase</w:t>
-      </w:r>
-      <w:r>
-        <w:rPr>
-          <w:b/>
-          <w:sz w:val="24"/>
-          <w:szCs w:val="24"/>
-        </w:rPr>
-        <w:t xml:space="preserve"> – DONE SR </w:t>
-      </w:r>
-      <w:r>
-        <w:rPr>
-          <w:sz w:val="24"/>
-          <w:szCs w:val="24"/>
-        </w:rPr>
-        <w:br/>
-        <w:t xml:space="preserve">bishop health </w:t>
-      </w:r>
-      <w:r>
-        <w:rPr>
-          <w:sz w:val="24"/>
-          <w:szCs w:val="24"/>
-        </w:rPr>
-        <w:br/>
-        <w:t>knight spell – summoning, movement destroying frogs etc.</w:t>
-      </w:r>
-      <w:proofErr w:type="gramEnd"/>
-      <w:r>
-        <w:rPr>
-          <w:sz w:val="24"/>
-          <w:szCs w:val="24"/>
-        </w:rPr>
-        <w:br/>
-        <w:t>UI</w:t>
-      </w:r>
-      <w:r>
-        <w:rPr>
-          <w:sz w:val="24"/>
-          <w:szCs w:val="24"/>
-        </w:rPr>
-        <w:br/>
-      </w:r>
-      <w:proofErr w:type="spellStart"/>
-      <w:r>
-        <w:rPr>
-          <w:sz w:val="24"/>
-          <w:szCs w:val="24"/>
-        </w:rPr>
-        <w:t>JoanOfArc</w:t>
-      </w:r>
-      <w:proofErr w:type="spellEnd"/>
-      <w:r>
-        <w:rPr>
-          <w:sz w:val="24"/>
-          <w:szCs w:val="24"/>
-        </w:rPr>
-        <w:t xml:space="preserve"> – spawns after certain time, her damage, health &amp; AI</w:t>
+          <w:b/>
+          <w:sz w:val="32"/>
+          <w:szCs w:val="32"/>
+        </w:rPr>
+        <w:t>Audio</w:t>
       </w:r>
     </w:p>
     <w:p>
@@ -436,7 +527,47 @@
           <w:sz w:val="24"/>
           <w:szCs w:val="24"/>
         </w:rPr>
-        <w:t>Main menu functioning – start &amp; options to control sound.</w:t>
+        <w:t xml:space="preserve">Voice Acting – Joan of arc, </w:t>
+      </w:r>
+      <w:proofErr w:type="gramStart"/>
+      <w:r>
+        <w:rPr>
+          <w:sz w:val="24"/>
+          <w:szCs w:val="24"/>
+        </w:rPr>
+        <w:t>bishop(</w:t>
+      </w:r>
+      <w:proofErr w:type="gramEnd"/>
+      <w:r>
+        <w:rPr>
+          <w:sz w:val="24"/>
+          <w:szCs w:val="24"/>
+        </w:rPr>
+        <w:t>few phrases, random chance of saying it each one when he resurrects a pawn, however most of the time says nothing)</w:t>
+      </w:r>
+      <w:r>
+        <w:rPr>
+          <w:sz w:val="24"/>
+          <w:szCs w:val="24"/>
+        </w:rPr>
+        <w:br/>
+        <w:t>summoning complete noise?</w:t>
+      </w:r>
+      <w:r>
+        <w:rPr>
+          <w:sz w:val="24"/>
+          <w:szCs w:val="24"/>
+        </w:rPr>
+        <w:br/>
+        <w:t>Background song</w:t>
+      </w:r>
+      <w:r>
+        <w:rPr>
+          <w:sz w:val="24"/>
+          <w:szCs w:val="24"/>
+        </w:rPr>
+        <w:br/>
+        <w:t>horse neighing for when the knight comes in</w:t>
       </w:r>
     </w:p>
     <w:p>
@@ -453,7 +584,7 @@
           <w:sz w:val="32"/>
           <w:szCs w:val="32"/>
         </w:rPr>
-        <w:t>Audio</w:t>
+        <w:t>Game design</w:t>
       </w:r>
     </w:p>
     <w:p>
@@ -468,47 +599,15 @@
           <w:sz w:val="24"/>
           <w:szCs w:val="24"/>
         </w:rPr>
-        <w:t xml:space="preserve">Voice Acting – Joan of arc, </w:t>
-      </w:r>
-      <w:proofErr w:type="gramStart"/>
-      <w:r>
-        <w:rPr>
-          <w:sz w:val="24"/>
-          <w:szCs w:val="24"/>
-        </w:rPr>
-        <w:t>bishop(</w:t>
-      </w:r>
-      <w:proofErr w:type="gramEnd"/>
-      <w:r>
-        <w:rPr>
-          <w:sz w:val="24"/>
-          <w:szCs w:val="24"/>
-        </w:rPr>
-        <w:t>few phrases, random chance of saying it each one when he resurrects a pawn, however most of the time says nothing)</w:t>
-      </w:r>
-      <w:r>
-        <w:rPr>
-          <w:sz w:val="24"/>
-          <w:szCs w:val="24"/>
-        </w:rPr>
-        <w:br/>
-        <w:t>summoning complete noise?</w:t>
-      </w:r>
-      <w:r>
-        <w:rPr>
-          <w:sz w:val="24"/>
-          <w:szCs w:val="24"/>
-        </w:rPr>
-        <w:br/>
-        <w:t>Background song</w:t>
-      </w:r>
-      <w:r>
-        <w:rPr>
-          <w:sz w:val="24"/>
-          <w:szCs w:val="24"/>
-        </w:rPr>
-        <w:br/>
-        <w:t>horse neighing for when the knight comes in</w:t>
+        <w:t>Decide how the player is going to build a score</w:t>
+      </w:r>
+      <w:r>
+        <w:rPr>
+          <w:sz w:val="24"/>
+          <w:szCs w:val="24"/>
+        </w:rPr>
+        <w:br/>
+        <w:t>decide bishop and pawns health</w:t>
       </w:r>
     </w:p>
     <w:p>

</xml_diff>